<commit_message>
comparison to other technologies
</commit_message>
<xml_diff>
--- a/Comparison to other technologies.docx
+++ b/Comparison to other technologies.docx
@@ -361,6 +361,7 @@
       <w:r>
         <w:t xml:space="preserve">            </w:t>
       </w:r>
+      <w:bookmarkStart w:id="0" w:name="_GoBack"/>
       <w:r>
         <w:rPr>
           <w:noProof/>
@@ -379,6 +380,7 @@
           </wp:inline>
         </w:drawing>
       </w:r>
+      <w:bookmarkEnd w:id="0"/>
     </w:p>
     <w:p/>
     <w:p/>
@@ -707,8 +709,6 @@
           <w:szCs w:val="44"/>
         </w:rPr>
       </w:pPr>
-      <w:bookmarkStart w:id="0" w:name="_GoBack"/>
-      <w:bookmarkEnd w:id="0"/>
     </w:p>
     <w:p>
       <w:pPr>
@@ -832,23 +832,7 @@
           <w:sz w:val="44"/>
           <w:szCs w:val="44"/>
         </w:rPr>
-        <w:t xml:space="preserve">Different policies in different nations play an </w:t>
-      </w:r>
-      <w:proofErr w:type="gramStart"/>
-      <w:r>
-        <w:rPr>
-          <w:sz w:val="44"/>
-          <w:szCs w:val="44"/>
-        </w:rPr>
-        <w:t>important</w:t>
-      </w:r>
-      <w:proofErr w:type="gramEnd"/>
-      <w:r>
-        <w:rPr>
-          <w:sz w:val="44"/>
-          <w:szCs w:val="44"/>
-        </w:rPr>
-        <w:t xml:space="preserve"> rule on this area</w:t>
+        <w:t>Different policies in different nations play an important rule on this area</w:t>
       </w:r>
     </w:p>
     <w:p>
@@ -1854,6 +1838,12 @@
     </c:sideWall>
     <c:backWall>
       <c:thickness val="0"/>
+      <c:spPr>
+        <a:noFill/>
+        <a:ln w="25400">
+          <a:noFill/>
+        </a:ln>
+      </c:spPr>
     </c:backWall>
     <c:plotArea>
       <c:layout/>
@@ -1878,7 +1868,7 @@
           <c:invertIfNegative val="0"/>
           <c:cat>
             <c:strRef>
-              <c:f>Sheet1!$A$2:$A$5</c:f>
+              <c:f>Sheet1!$A$2:$A$4</c:f>
               <c:strCache>
                 <c:ptCount val="3"/>
                 <c:pt idx="0">
@@ -1895,10 +1885,10 @@
           </c:cat>
           <c:val>
             <c:numRef>
-              <c:f>Sheet1!$B$2:$B$5</c:f>
+              <c:f>Sheet1!$B$2:$B$4</c:f>
               <c:numCache>
                 <c:formatCode>0%</c:formatCode>
-                <c:ptCount val="4"/>
+                <c:ptCount val="3"/>
                 <c:pt idx="0">
                   <c:v>0.8</c:v>
                 </c:pt>
@@ -1929,7 +1919,7 @@
           <c:invertIfNegative val="0"/>
           <c:cat>
             <c:strRef>
-              <c:f>Sheet1!$A$2:$A$5</c:f>
+              <c:f>Sheet1!$A$2:$A$4</c:f>
               <c:strCache>
                 <c:ptCount val="3"/>
                 <c:pt idx="0">
@@ -1946,10 +1936,10 @@
           </c:cat>
           <c:val>
             <c:numRef>
-              <c:f>Sheet1!$C$2:$C$5</c:f>
+              <c:f>Sheet1!$C$2:$C$4</c:f>
               <c:numCache>
                 <c:formatCode>0%</c:formatCode>
-                <c:ptCount val="4"/>
+                <c:ptCount val="3"/>
                 <c:pt idx="0">
                   <c:v>0.3</c:v>
                 </c:pt>
@@ -1980,7 +1970,7 @@
           <c:invertIfNegative val="0"/>
           <c:cat>
             <c:strRef>
-              <c:f>Sheet1!$A$2:$A$5</c:f>
+              <c:f>Sheet1!$A$2:$A$4</c:f>
               <c:strCache>
                 <c:ptCount val="3"/>
                 <c:pt idx="0">
@@ -1997,10 +1987,10 @@
           </c:cat>
           <c:val>
             <c:numRef>
-              <c:f>Sheet1!$D$2:$D$5</c:f>
+              <c:f>Sheet1!$D$2:$D$4</c:f>
               <c:numCache>
                 <c:formatCode>0%</c:formatCode>
-                <c:ptCount val="4"/>
+                <c:ptCount val="3"/>
                 <c:pt idx="0">
                   <c:v>0.2</c:v>
                 </c:pt>
@@ -2024,12 +2014,12 @@
         </c:dLbls>
         <c:gapWidth val="150"/>
         <c:shape val="cylinder"/>
-        <c:axId val="126036992"/>
-        <c:axId val="126522496"/>
+        <c:axId val="123913344"/>
+        <c:axId val="123914880"/>
         <c:axId val="0"/>
       </c:bar3DChart>
       <c:catAx>
-        <c:axId val="126036992"/>
+        <c:axId val="123913344"/>
         <c:scaling>
           <c:orientation val="minMax"/>
         </c:scaling>
@@ -2038,7 +2028,7 @@
         <c:majorTickMark val="out"/>
         <c:minorTickMark val="none"/>
         <c:tickLblPos val="nextTo"/>
-        <c:crossAx val="126522496"/>
+        <c:crossAx val="123914880"/>
         <c:crosses val="autoZero"/>
         <c:auto val="1"/>
         <c:lblAlgn val="ctr"/>
@@ -2046,7 +2036,7 @@
         <c:noMultiLvlLbl val="0"/>
       </c:catAx>
       <c:valAx>
-        <c:axId val="126522496"/>
+        <c:axId val="123914880"/>
         <c:scaling>
           <c:orientation val="minMax"/>
         </c:scaling>
@@ -2057,7 +2047,7 @@
         <c:majorTickMark val="out"/>
         <c:minorTickMark val="none"/>
         <c:tickLblPos val="nextTo"/>
-        <c:crossAx val="126036992"/>
+        <c:crossAx val="123913344"/>
         <c:crosses val="autoZero"/>
         <c:crossBetween val="between"/>
       </c:valAx>
@@ -3051,13 +3041,13 @@
     </dgm:pt>
   </dgm:ptLst>
   <dgm:cxnLst>
-    <dgm:cxn modelId="{3E0D3834-98D2-49D8-9B8C-0182A1D57304}" type="presOf" srcId="{F234E98C-7605-44DF-84E5-D5EFACB2D4A4}" destId="{F8D5223C-4092-47A9-B410-05DBAB4C124D}" srcOrd="0" destOrd="0" presId="urn:microsoft.com/office/officeart/2005/8/layout/arrow5"/>
-    <dgm:cxn modelId="{1EF41FE4-2A7B-4ABA-9961-01ACBD1483DB}" type="presOf" srcId="{2882D7A7-F8F6-4A16-9166-7D3AE92672B6}" destId="{0F2801A9-E9C4-47AC-9CCF-755D201E53C4}" srcOrd="0" destOrd="0" presId="urn:microsoft.com/office/officeart/2005/8/layout/arrow5"/>
+    <dgm:cxn modelId="{B5EF6614-07A0-42D2-A416-3CD3ACAA0F53}" type="presOf" srcId="{F234E98C-7605-44DF-84E5-D5EFACB2D4A4}" destId="{F8D5223C-4092-47A9-B410-05DBAB4C124D}" srcOrd="0" destOrd="0" presId="urn:microsoft.com/office/officeart/2005/8/layout/arrow5"/>
     <dgm:cxn modelId="{20C09E3D-051F-45F5-BF50-2FEB1D497D81}" srcId="{62684349-9A77-43B2-A0B3-5BA1B7F0606A}" destId="{F234E98C-7605-44DF-84E5-D5EFACB2D4A4}" srcOrd="1" destOrd="0" parTransId="{4DC559E8-8392-4427-AA66-9AA956174266}" sibTransId="{C004A4FA-8F21-43A4-AAEA-6369C76AD77A}"/>
-    <dgm:cxn modelId="{77DEE0EE-9F90-40F8-95D9-1768E453F714}" type="presOf" srcId="{62684349-9A77-43B2-A0B3-5BA1B7F0606A}" destId="{2F616AFA-2115-407D-9B6D-AB8A555A2245}" srcOrd="0" destOrd="0" presId="urn:microsoft.com/office/officeart/2005/8/layout/arrow5"/>
+    <dgm:cxn modelId="{61B42283-E9C4-4714-BFD4-768745CED338}" type="presOf" srcId="{2882D7A7-F8F6-4A16-9166-7D3AE92672B6}" destId="{0F2801A9-E9C4-47AC-9CCF-755D201E53C4}" srcOrd="0" destOrd="0" presId="urn:microsoft.com/office/officeart/2005/8/layout/arrow5"/>
     <dgm:cxn modelId="{C214765A-CC68-4D25-B2E3-8EDBFEF229BC}" srcId="{62684349-9A77-43B2-A0B3-5BA1B7F0606A}" destId="{2882D7A7-F8F6-4A16-9166-7D3AE92672B6}" srcOrd="0" destOrd="0" parTransId="{6F6E739A-8F9B-4C4D-99A8-23D62B8DCBF9}" sibTransId="{E0B7AC4B-FD39-4897-9B56-563F9DD36F66}"/>
-    <dgm:cxn modelId="{1263EF0D-6C98-40C2-94D7-8775FB1ED27B}" type="presParOf" srcId="{2F616AFA-2115-407D-9B6D-AB8A555A2245}" destId="{0F2801A9-E9C4-47AC-9CCF-755D201E53C4}" srcOrd="0" destOrd="0" presId="urn:microsoft.com/office/officeart/2005/8/layout/arrow5"/>
-    <dgm:cxn modelId="{776B809A-E496-474F-88C2-928BE80146F6}" type="presParOf" srcId="{2F616AFA-2115-407D-9B6D-AB8A555A2245}" destId="{F8D5223C-4092-47A9-B410-05DBAB4C124D}" srcOrd="1" destOrd="0" presId="urn:microsoft.com/office/officeart/2005/8/layout/arrow5"/>
+    <dgm:cxn modelId="{0780A975-CCD9-43E6-B734-00155019E86C}" type="presOf" srcId="{62684349-9A77-43B2-A0B3-5BA1B7F0606A}" destId="{2F616AFA-2115-407D-9B6D-AB8A555A2245}" srcOrd="0" destOrd="0" presId="urn:microsoft.com/office/officeart/2005/8/layout/arrow5"/>
+    <dgm:cxn modelId="{74323CC6-9445-41FE-A5C7-DB5A7A2048F2}" type="presParOf" srcId="{2F616AFA-2115-407D-9B6D-AB8A555A2245}" destId="{0F2801A9-E9C4-47AC-9CCF-755D201E53C4}" srcOrd="0" destOrd="0" presId="urn:microsoft.com/office/officeart/2005/8/layout/arrow5"/>
+    <dgm:cxn modelId="{F7A09925-6359-40D9-9638-99356A508294}" type="presParOf" srcId="{2F616AFA-2115-407D-9B6D-AB8A555A2245}" destId="{F8D5223C-4092-47A9-B410-05DBAB4C124D}" srcOrd="1" destOrd="0" presId="urn:microsoft.com/office/officeart/2005/8/layout/arrow5"/>
   </dgm:cxnLst>
   <dgm:bg/>
   <dgm:whole/>
@@ -3129,12 +3119,12 @@
         </a:fontRef>
       </dsp:style>
       <dsp:txBody>
-        <a:bodyPr spcFirstLastPara="0" vert="horz" wrap="square" lIns="170688" tIns="170688" rIns="170688" bIns="170688" numCol="1" spcCol="1270" anchor="ctr" anchorCtr="0">
+        <a:bodyPr spcFirstLastPara="0" vert="horz" wrap="square" lIns="156464" tIns="156464" rIns="156464" bIns="156464" numCol="1" spcCol="1270" anchor="ctr" anchorCtr="0">
           <a:noAutofit/>
         </a:bodyPr>
         <a:lstStyle/>
         <a:p>
-          <a:pPr lvl="0" algn="ctr" defTabSz="1066800">
+          <a:pPr lvl="0" algn="ctr" defTabSz="977900">
             <a:lnSpc>
               <a:spcPct val="90000"/>
             </a:lnSpc>
@@ -3146,7 +3136,7 @@
             </a:spcAft>
           </a:pPr>
           <a:r>
-            <a:rPr lang="en-US" sz="2400" kern="1200" dirty="0" smtClean="0">
+            <a:rPr lang="en-US" sz="2200" kern="1200" dirty="0" smtClean="0">
               <a:solidFill>
                 <a:sysClr val="window" lastClr="FFFFFF"/>
               </a:solidFill>
@@ -3156,7 +3146,7 @@
             </a:rPr>
             <a:t>advantages</a:t>
           </a:r>
-          <a:endParaRPr lang="en-US" sz="2400" kern="1200" dirty="0">
+          <a:endParaRPr lang="en-US" sz="2200" kern="1200" dirty="0">
             <a:solidFill>
               <a:sysClr val="window" lastClr="FFFFFF"/>
             </a:solidFill>
@@ -3223,12 +3213,12 @@
         </a:fontRef>
       </dsp:style>
       <dsp:txBody>
-        <a:bodyPr spcFirstLastPara="0" vert="horz" wrap="square" lIns="170688" tIns="170688" rIns="170688" bIns="170688" numCol="1" spcCol="1270" anchor="ctr" anchorCtr="0">
+        <a:bodyPr spcFirstLastPara="0" vert="horz" wrap="square" lIns="156464" tIns="156464" rIns="156464" bIns="156464" numCol="1" spcCol="1270" anchor="ctr" anchorCtr="0">
           <a:noAutofit/>
         </a:bodyPr>
         <a:lstStyle/>
         <a:p>
-          <a:pPr lvl="0" algn="ctr" defTabSz="1066800">
+          <a:pPr lvl="0" algn="ctr" defTabSz="977900">
             <a:lnSpc>
               <a:spcPct val="90000"/>
             </a:lnSpc>
@@ -3240,7 +3230,7 @@
             </a:spcAft>
           </a:pPr>
           <a:r>
-            <a:rPr lang="en-US" sz="2400" kern="1200" dirty="0" smtClean="0">
+            <a:rPr lang="en-US" sz="2200" kern="1200" dirty="0" smtClean="0">
               <a:solidFill>
                 <a:sysClr val="window" lastClr="FFFFFF"/>
               </a:solidFill>
@@ -3250,7 +3240,7 @@
             </a:rPr>
             <a:t>disadvantages</a:t>
           </a:r>
-          <a:endParaRPr lang="en-US" sz="2400" kern="1200" dirty="0">
+          <a:endParaRPr lang="en-US" sz="2200" kern="1200" dirty="0">
             <a:solidFill>
               <a:sysClr val="window" lastClr="FFFFFF"/>
             </a:solidFill>

</xml_diff>